<commit_message>
add delete 1 func obj, update tasks.json
</commit_message>
<xml_diff>
--- a/UT_note with R_IMPDRV_AttrSetClBrkAddr.docx
+++ b/UT_note with R_IMPDRV_AttrSetClBrkAddr.docx
@@ -28382,9 +28382,13 @@
           <w:szCs w:val="21"/>
           <w14:ligatures w14:val="none"/>
         </w:rPr>
-        <w:t>//</w:t>
-      </w:r>
-      <w:r>
+        <w:t>//"dependsOn": "make all", //thêm dòng này để khi chạy task này sẽ gọi task kia</w:t>
+      </w:r>
+    </w:p>
+    <w:p>
+      <w:pPr>
+        <w:shd w:val="clear" w:color="auto" w:fill="1E1E1E"/>
+        <w:spacing w:line="285" w:lineRule="atLeast"/>
         <w:rPr>
           <w:rFonts w:ascii="Consolas" w:eastAsia="Times New Roman" w:hAnsi="Consolas" w:cs="Times New Roman"/>
           <w:color w:val="6A9955"/>
@@ -28393,8 +28397,7 @@
           <w:szCs w:val="21"/>
           <w14:ligatures w14:val="none"/>
         </w:rPr>
-        <w:t>"dependsOn": "make all",</w:t>
-      </w:r>
+      </w:pPr>
       <w:r>
         <w:rPr>
           <w:rFonts w:ascii="Consolas" w:eastAsia="Times New Roman" w:hAnsi="Consolas" w:cs="Times New Roman"/>
@@ -28404,13 +28407,9 @@
           <w:szCs w:val="21"/>
           <w14:ligatures w14:val="none"/>
         </w:rPr>
-        <w:t xml:space="preserve"> //thêm dòng này để khi chạy task này sẽ gọi task kia</w:t>
-      </w:r>
-    </w:p>
-    <w:p>
-      <w:pPr>
-        <w:shd w:val="clear" w:color="auto" w:fill="1E1E1E"/>
-        <w:spacing w:line="285" w:lineRule="atLeast"/>
+        <w:tab/>
+      </w:r>
+      <w:r>
         <w:rPr>
           <w:rFonts w:ascii="Consolas" w:eastAsia="Times New Roman" w:hAnsi="Consolas" w:cs="Times New Roman"/>
           <w:color w:val="6A9955"/>
@@ -28419,73 +28418,8 @@
           <w:szCs w:val="21"/>
           <w14:ligatures w14:val="none"/>
         </w:rPr>
-      </w:pPr>
-      <w:r>
-        <w:rPr>
-          <w:rFonts w:ascii="Consolas" w:eastAsia="Times New Roman" w:hAnsi="Consolas" w:cs="Times New Roman"/>
-          <w:color w:val="6A9955"/>
-          <w:kern w:val="0"/>
-          <w:sz w:val="21"/>
-          <w:szCs w:val="21"/>
-          <w14:ligatures w14:val="none"/>
-        </w:rPr>
         <w:tab/>
-      </w:r>
-      <w:r>
-        <w:rPr>
-          <w:rFonts w:ascii="Consolas" w:eastAsia="Times New Roman" w:hAnsi="Consolas" w:cs="Times New Roman"/>
-          <w:color w:val="6A9955"/>
-          <w:kern w:val="0"/>
-          <w:sz w:val="21"/>
-          <w:szCs w:val="21"/>
-          <w14:ligatures w14:val="none"/>
-        </w:rPr>
-        <w:tab/>
-        <w:t>//</w:t>
-      </w:r>
-      <w:r>
-        <w:rPr>
-          <w:rFonts w:ascii="Consolas" w:eastAsia="Times New Roman" w:hAnsi="Consolas" w:cs="Times New Roman"/>
-          <w:color w:val="6A9955"/>
-          <w:kern w:val="0"/>
-          <w:sz w:val="21"/>
-          <w:szCs w:val="21"/>
-          <w14:ligatures w14:val="none"/>
-        </w:rPr>
-        <w:t>"dependsOrder": "sequence</w:t>
-      </w:r>
-      <w:r>
-        <w:rPr>
-          <w:rFonts w:ascii="Consolas" w:eastAsia="Times New Roman" w:hAnsi="Consolas" w:cs="Times New Roman"/>
-          <w:color w:val="6A9955"/>
-          <w:kern w:val="0"/>
-          <w:sz w:val="21"/>
-          <w:szCs w:val="21"/>
-          <w14:ligatures w14:val="none"/>
-        </w:rPr>
-        <w:t>/parallel</w:t>
-      </w:r>
-      <w:r>
-        <w:rPr>
-          <w:rFonts w:ascii="Consolas" w:eastAsia="Times New Roman" w:hAnsi="Consolas" w:cs="Times New Roman"/>
-          <w:color w:val="6A9955"/>
-          <w:kern w:val="0"/>
-          <w:sz w:val="21"/>
-          <w:szCs w:val="21"/>
-          <w14:ligatures w14:val="none"/>
-        </w:rPr>
-        <w:t>"</w:t>
-      </w:r>
-      <w:r>
-        <w:rPr>
-          <w:rFonts w:ascii="Consolas" w:eastAsia="Times New Roman" w:hAnsi="Consolas" w:cs="Times New Roman"/>
-          <w:color w:val="6A9955"/>
-          <w:kern w:val="0"/>
-          <w:sz w:val="21"/>
-          <w:szCs w:val="21"/>
-          <w14:ligatures w14:val="none"/>
-        </w:rPr>
-        <w:t>, //nếu có nhiều task depend on thì cần thêm option này, sequence sẽ làm cho task chạy theo thứ tự từ trái sang, parallel sẽ chạy song song</w:t>
+        <w:t>//"dependsOrder": "sequence/parallel", //nếu có nhiều task depend on thì cần thêm option này, sequence sẽ làm cho task chạy theo thứ tự từ trái sang, parallel sẽ chạy song song</w:t>
       </w:r>
     </w:p>
     <w:p>
@@ -30379,6 +30313,1008 @@
         </w:drawing>
       </w:r>
     </w:p>
+    <w:p>
+      <w:pPr>
+        <w:pStyle w:val="ListParagraph"/>
+        <w:numPr>
+          <w:ilvl w:val="0"/>
+          <w:numId w:val="5"/>
+        </w:numPr>
+      </w:pPr>
+      <w:r>
+        <w:t>Trong task đôi khi ta cần mở 1 file với tên có khoảng trắng, khi đó ta cần sử dụng tên của file trong dạng short name (tên ở dạng này sẽ thay đổi khi ta thay đổi các file có cùng dạng tên):</w:t>
+      </w:r>
+    </w:p>
+    <w:p>
+      <w:pPr>
+        <w:shd w:val="clear" w:color="auto" w:fill="FFFFFF"/>
+        <w:spacing w:after="0" w:line="240" w:lineRule="auto"/>
+        <w:textAlignment w:val="baseline"/>
+        <w:rPr>
+          <w:rFonts w:ascii="Segoe UI" w:eastAsia="Times New Roman" w:hAnsi="Segoe UI" w:cs="Segoe UI"/>
+          <w:color w:val="0C0D0E"/>
+          <w:kern w:val="0"/>
+          <w:sz w:val="23"/>
+          <w:szCs w:val="23"/>
+          <w14:ligatures w14:val="none"/>
+        </w:rPr>
+      </w:pPr>
+      <w:r>
+        <w:rPr>
+          <w:rFonts w:ascii="Segoe UI" w:eastAsia="Times New Roman" w:hAnsi="Segoe UI" w:cs="Segoe UI"/>
+          <w:color w:val="0C0D0E"/>
+          <w:kern w:val="0"/>
+          <w:sz w:val="23"/>
+          <w:szCs w:val="23"/>
+          <w14:ligatures w14:val="none"/>
+        </w:rPr>
+        <w:t>You will have to use a short name format in your </w:t>
+      </w:r>
+      <w:r>
+        <w:rPr>
+          <w:rFonts w:ascii="var(--ff-mono)" w:eastAsia="Times New Roman" w:hAnsi="var(--ff-mono)" w:cs="Courier New"/>
+          <w:color w:val="0C0D0E"/>
+          <w:kern w:val="0"/>
+          <w:sz w:val="20"/>
+          <w:szCs w:val="20"/>
+          <w:bdr w:val="none" w:sz="0" w:space="0" w:color="auto" w:frame="1"/>
+          <w14:ligatures w14:val="none"/>
+        </w:rPr>
+        <w:t>CMD</w:t>
+      </w:r>
+      <w:r>
+        <w:rPr>
+          <w:rFonts w:ascii="Segoe UI" w:eastAsia="Times New Roman" w:hAnsi="Segoe UI" w:cs="Segoe UI"/>
+          <w:color w:val="0C0D0E"/>
+          <w:kern w:val="0"/>
+          <w:sz w:val="23"/>
+          <w:szCs w:val="23"/>
+          <w14:ligatures w14:val="none"/>
+        </w:rPr>
+        <w:t> script. To find out a short name for a particular file do the following:</w:t>
+      </w:r>
+    </w:p>
+    <w:p>
+      <w:pPr>
+        <w:numPr>
+          <w:ilvl w:val="0"/>
+          <w:numId w:val="4"/>
+        </w:numPr>
+        <w:shd w:val="clear" w:color="auto" w:fill="FFFFFF"/>
+        <w:spacing w:beforeAutospacing="1" w:after="0" w:afterAutospacing="1" w:line="240" w:lineRule="auto"/>
+        <w:ind w:left="1170"/>
+        <w:textAlignment w:val="baseline"/>
+        <w:rPr>
+          <w:rFonts w:ascii="inherit" w:eastAsia="Times New Roman" w:hAnsi="inherit" w:cs="Segoe UI"/>
+          <w:color w:val="0C0D0E"/>
+          <w:kern w:val="0"/>
+          <w:sz w:val="23"/>
+          <w:szCs w:val="23"/>
+          <w14:ligatures w14:val="none"/>
+        </w:rPr>
+      </w:pPr>
+      <w:r>
+        <w:rPr>
+          <w:rFonts w:ascii="inherit" w:eastAsia="Times New Roman" w:hAnsi="inherit" w:cs="Segoe UI"/>
+          <w:color w:val="0C0D0E"/>
+          <w:kern w:val="0"/>
+          <w:sz w:val="23"/>
+          <w:szCs w:val="23"/>
+          <w14:ligatures w14:val="none"/>
+        </w:rPr>
+        <w:t>Open a </w:t>
+      </w:r>
+      <w:r>
+        <w:rPr>
+          <w:rFonts w:ascii="var(--ff-mono)" w:eastAsia="Times New Roman" w:hAnsi="var(--ff-mono)" w:cs="Courier New"/>
+          <w:color w:val="0C0D0E"/>
+          <w:kern w:val="0"/>
+          <w:sz w:val="20"/>
+          <w:szCs w:val="20"/>
+          <w:bdr w:val="none" w:sz="0" w:space="0" w:color="auto" w:frame="1"/>
+          <w14:ligatures w14:val="none"/>
+        </w:rPr>
+        <w:t>CMD</w:t>
+      </w:r>
+      <w:r>
+        <w:rPr>
+          <w:rFonts w:ascii="inherit" w:eastAsia="Times New Roman" w:hAnsi="inherit" w:cs="Segoe UI"/>
+          <w:color w:val="0C0D0E"/>
+          <w:kern w:val="0"/>
+          <w:sz w:val="23"/>
+          <w:szCs w:val="23"/>
+          <w14:ligatures w14:val="none"/>
+        </w:rPr>
+        <w:t> window pointing to the file's folder.</w:t>
+      </w:r>
+    </w:p>
+    <w:p>
+      <w:pPr>
+        <w:numPr>
+          <w:ilvl w:val="0"/>
+          <w:numId w:val="4"/>
+        </w:numPr>
+        <w:shd w:val="clear" w:color="auto" w:fill="FFFFFF"/>
+        <w:spacing w:beforeAutospacing="1" w:after="0" w:afterAutospacing="1" w:line="240" w:lineRule="auto"/>
+        <w:ind w:left="1170"/>
+        <w:textAlignment w:val="baseline"/>
+        <w:rPr>
+          <w:rFonts w:ascii="inherit" w:eastAsia="Times New Roman" w:hAnsi="inherit" w:cs="Segoe UI"/>
+          <w:color w:val="0C0D0E"/>
+          <w:kern w:val="0"/>
+          <w:sz w:val="23"/>
+          <w:szCs w:val="23"/>
+          <w14:ligatures w14:val="none"/>
+        </w:rPr>
+      </w:pPr>
+      <w:r>
+        <w:rPr>
+          <w:rFonts w:ascii="inherit" w:eastAsia="Times New Roman" w:hAnsi="inherit" w:cs="Segoe UI"/>
+          <w:color w:val="0C0D0E"/>
+          <w:kern w:val="0"/>
+          <w:sz w:val="23"/>
+          <w:szCs w:val="23"/>
+          <w14:ligatures w14:val="none"/>
+        </w:rPr>
+        <w:t>Run the command: </w:t>
+      </w:r>
+      <w:r>
+        <w:rPr>
+          <w:rFonts w:ascii="var(--ff-mono)" w:eastAsia="Times New Roman" w:hAnsi="var(--ff-mono)" w:cs="Courier New"/>
+          <w:color w:val="0C0D0E"/>
+          <w:kern w:val="0"/>
+          <w:sz w:val="20"/>
+          <w:szCs w:val="20"/>
+          <w:bdr w:val="none" w:sz="0" w:space="0" w:color="auto" w:frame="1"/>
+          <w14:ligatures w14:val="none"/>
+        </w:rPr>
+        <w:t>$&gt; dir /X</w:t>
+      </w:r>
+    </w:p>
+    <w:p>
+      <w:pPr>
+        <w:numPr>
+          <w:ilvl w:val="0"/>
+          <w:numId w:val="4"/>
+        </w:numPr>
+        <w:shd w:val="clear" w:color="auto" w:fill="FFFFFF"/>
+        <w:spacing w:before="100" w:beforeAutospacing="1" w:after="100" w:afterAutospacing="1" w:line="240" w:lineRule="auto"/>
+        <w:ind w:left="1170"/>
+        <w:textAlignment w:val="baseline"/>
+        <w:rPr>
+          <w:rFonts w:ascii="inherit" w:eastAsia="Times New Roman" w:hAnsi="inherit" w:cs="Segoe UI"/>
+          <w:color w:val="0C0D0E"/>
+          <w:kern w:val="0"/>
+          <w:sz w:val="23"/>
+          <w:szCs w:val="23"/>
+          <w14:ligatures w14:val="none"/>
+        </w:rPr>
+      </w:pPr>
+      <w:r>
+        <w:rPr>
+          <w:rFonts w:ascii="inherit" w:eastAsia="Times New Roman" w:hAnsi="inherit" w:cs="Segoe UI"/>
+          <w:color w:val="0C0D0E"/>
+          <w:kern w:val="0"/>
+          <w:sz w:val="23"/>
+          <w:szCs w:val="23"/>
+          <w14:ligatures w14:val="none"/>
+        </w:rPr>
+        <w:t>In the middle column you will see a short name for the file of interest. In your particular case it will be something like: TESTSP~1.AVI</w:t>
+      </w:r>
+    </w:p>
+    <w:p>
+      <w:pPr>
+        <w:numPr>
+          <w:ilvl w:val="0"/>
+          <w:numId w:val="4"/>
+        </w:numPr>
+        <w:shd w:val="clear" w:color="auto" w:fill="FFFFFF"/>
+        <w:spacing w:after="0" w:line="240" w:lineRule="auto"/>
+        <w:ind w:left="1170"/>
+        <w:textAlignment w:val="baseline"/>
+        <w:rPr>
+          <w:rFonts w:ascii="inherit" w:eastAsia="Times New Roman" w:hAnsi="inherit" w:cs="Segoe UI"/>
+          <w:color w:val="0C0D0E"/>
+          <w:kern w:val="0"/>
+          <w:sz w:val="23"/>
+          <w:szCs w:val="23"/>
+          <w14:ligatures w14:val="none"/>
+        </w:rPr>
+      </w:pPr>
+      <w:r>
+        <w:rPr>
+          <w:rFonts w:ascii="inherit" w:eastAsia="Times New Roman" w:hAnsi="inherit" w:cs="Segoe UI"/>
+          <w:color w:val="0C0D0E"/>
+          <w:kern w:val="0"/>
+          <w:sz w:val="23"/>
+          <w:szCs w:val="23"/>
+          <w14:ligatures w14:val="none"/>
+        </w:rPr>
+        <w:t>Use this bare name in your script.</w:t>
+      </w:r>
+    </w:p>
+    <w:p>
+      <w:hyperlink r:id="rId23" w:history="1">
+        <w:r>
+          <w:rPr>
+            <w:rStyle w:val="Hyperlink"/>
+          </w:rPr>
+          <w:t>shell - Opening file with spaces in Windows via Command Prompt - Stack Overflow</w:t>
+        </w:r>
+      </w:hyperlink>
+    </w:p>
+    <w:p>
+      <w:pPr>
+        <w:pStyle w:val="ListParagraph"/>
+        <w:numPr>
+          <w:ilvl w:val="0"/>
+          <w:numId w:val="5"/>
+        </w:numPr>
+      </w:pPr>
+      <w:r>
+        <w:t xml:space="preserve">Ngoài ra ta có thể sử dụng </w:t>
+      </w:r>
+      <w:r>
+        <w:rPr>
+          <w:b/>
+          <w:bCs/>
+        </w:rPr>
+        <w:t>input</w:t>
+      </w:r>
+      <w:r>
+        <w:t xml:space="preserve"> để thay thế cho các mục ở </w:t>
+      </w:r>
+      <w:r>
+        <w:rPr>
+          <w:b/>
+          <w:bCs/>
+        </w:rPr>
+        <w:t>option, command, argument</w:t>
+      </w:r>
+    </w:p>
+    <w:p>
+      <w:pPr>
+        <w:shd w:val="clear" w:color="auto" w:fill="1E1E1E"/>
+        <w:spacing w:after="0" w:line="285" w:lineRule="atLeast"/>
+        <w:rPr>
+          <w:rFonts w:ascii="Consolas" w:eastAsia="Times New Roman" w:hAnsi="Consolas" w:cs="Times New Roman"/>
+          <w:color w:val="D4D4D4"/>
+          <w:kern w:val="0"/>
+          <w:sz w:val="21"/>
+          <w:szCs w:val="21"/>
+          <w14:ligatures w14:val="none"/>
+        </w:rPr>
+      </w:pPr>
+      <w:r>
+        <w:rPr>
+          <w:rFonts w:ascii="Consolas" w:eastAsia="Times New Roman" w:hAnsi="Consolas" w:cs="Times New Roman"/>
+          <w:color w:val="D4D4D4"/>
+          <w:kern w:val="0"/>
+          <w:sz w:val="21"/>
+          <w:szCs w:val="21"/>
+          <w14:ligatures w14:val="none"/>
+        </w:rPr>
+        <w:t xml:space="preserve">    </w:t>
+      </w:r>
+      <w:r>
+        <w:rPr>
+          <w:rFonts w:ascii="Consolas" w:eastAsia="Times New Roman" w:hAnsi="Consolas" w:cs="Times New Roman"/>
+          <w:color w:val="9CDCFE"/>
+          <w:kern w:val="0"/>
+          <w:sz w:val="21"/>
+          <w:szCs w:val="21"/>
+          <w14:ligatures w14:val="none"/>
+        </w:rPr>
+        <w:t>"inputs"</w:t>
+      </w:r>
+      <w:r>
+        <w:rPr>
+          <w:rFonts w:ascii="Consolas" w:eastAsia="Times New Roman" w:hAnsi="Consolas" w:cs="Times New Roman"/>
+          <w:color w:val="D4D4D4"/>
+          <w:kern w:val="0"/>
+          <w:sz w:val="21"/>
+          <w:szCs w:val="21"/>
+          <w14:ligatures w14:val="none"/>
+        </w:rPr>
+        <w:t>: [</w:t>
+      </w:r>
+    </w:p>
+    <w:p>
+      <w:pPr>
+        <w:shd w:val="clear" w:color="auto" w:fill="1E1E1E"/>
+        <w:spacing w:after="0" w:line="285" w:lineRule="atLeast"/>
+        <w:rPr>
+          <w:rFonts w:ascii="Consolas" w:eastAsia="Times New Roman" w:hAnsi="Consolas" w:cs="Times New Roman"/>
+          <w:color w:val="D4D4D4"/>
+          <w:kern w:val="0"/>
+          <w:sz w:val="21"/>
+          <w:szCs w:val="21"/>
+          <w14:ligatures w14:val="none"/>
+        </w:rPr>
+      </w:pPr>
+      <w:r>
+        <w:rPr>
+          <w:rFonts w:ascii="Consolas" w:eastAsia="Times New Roman" w:hAnsi="Consolas" w:cs="Times New Roman"/>
+          <w:color w:val="D4D4D4"/>
+          <w:kern w:val="0"/>
+          <w:sz w:val="21"/>
+          <w:szCs w:val="21"/>
+          <w14:ligatures w14:val="none"/>
+        </w:rPr>
+        <w:t>        {</w:t>
+      </w:r>
+    </w:p>
+    <w:p>
+      <w:pPr>
+        <w:shd w:val="clear" w:color="auto" w:fill="1E1E1E"/>
+        <w:spacing w:after="0" w:line="285" w:lineRule="atLeast"/>
+        <w:rPr>
+          <w:rFonts w:ascii="Consolas" w:eastAsia="Times New Roman" w:hAnsi="Consolas" w:cs="Times New Roman"/>
+          <w:color w:val="D4D4D4"/>
+          <w:kern w:val="0"/>
+          <w:sz w:val="21"/>
+          <w:szCs w:val="21"/>
+          <w14:ligatures w14:val="none"/>
+        </w:rPr>
+      </w:pPr>
+      <w:r>
+        <w:rPr>
+          <w:rFonts w:ascii="Consolas" w:eastAsia="Times New Roman" w:hAnsi="Consolas" w:cs="Times New Roman"/>
+          <w:color w:val="D4D4D4"/>
+          <w:kern w:val="0"/>
+          <w:sz w:val="21"/>
+          <w:szCs w:val="21"/>
+          <w14:ligatures w14:val="none"/>
+        </w:rPr>
+        <w:t xml:space="preserve">            </w:t>
+      </w:r>
+      <w:r>
+        <w:rPr>
+          <w:rFonts w:ascii="Consolas" w:eastAsia="Times New Roman" w:hAnsi="Consolas" w:cs="Times New Roman"/>
+          <w:color w:val="9CDCFE"/>
+          <w:kern w:val="0"/>
+          <w:sz w:val="21"/>
+          <w:szCs w:val="21"/>
+          <w14:ligatures w14:val="none"/>
+        </w:rPr>
+        <w:t>"id"</w:t>
+      </w:r>
+      <w:r>
+        <w:rPr>
+          <w:rFonts w:ascii="Consolas" w:eastAsia="Times New Roman" w:hAnsi="Consolas" w:cs="Times New Roman"/>
+          <w:color w:val="D4D4D4"/>
+          <w:kern w:val="0"/>
+          <w:sz w:val="21"/>
+          <w:szCs w:val="21"/>
+          <w14:ligatures w14:val="none"/>
+        </w:rPr>
+        <w:t xml:space="preserve">: </w:t>
+      </w:r>
+      <w:r>
+        <w:rPr>
+          <w:rFonts w:ascii="Consolas" w:eastAsia="Times New Roman" w:hAnsi="Consolas" w:cs="Times New Roman"/>
+          <w:color w:val="CE9178"/>
+          <w:kern w:val="0"/>
+          <w:sz w:val="21"/>
+          <w:szCs w:val="21"/>
+          <w14:ligatures w14:val="none"/>
+        </w:rPr>
+        <w:t>"fileName"</w:t>
+      </w:r>
+      <w:r>
+        <w:rPr>
+          <w:rFonts w:ascii="Consolas" w:eastAsia="Times New Roman" w:hAnsi="Consolas" w:cs="Times New Roman"/>
+          <w:color w:val="D4D4D4"/>
+          <w:kern w:val="0"/>
+          <w:sz w:val="21"/>
+          <w:szCs w:val="21"/>
+          <w14:ligatures w14:val="none"/>
+        </w:rPr>
+        <w:t>,</w:t>
+      </w:r>
+    </w:p>
+    <w:p>
+      <w:pPr>
+        <w:shd w:val="clear" w:color="auto" w:fill="1E1E1E"/>
+        <w:spacing w:after="0" w:line="285" w:lineRule="atLeast"/>
+        <w:rPr>
+          <w:rFonts w:ascii="Consolas" w:eastAsia="Times New Roman" w:hAnsi="Consolas" w:cs="Times New Roman"/>
+          <w:color w:val="D4D4D4"/>
+          <w:kern w:val="0"/>
+          <w:sz w:val="21"/>
+          <w:szCs w:val="21"/>
+          <w14:ligatures w14:val="none"/>
+        </w:rPr>
+      </w:pPr>
+      <w:r>
+        <w:rPr>
+          <w:rFonts w:ascii="Consolas" w:eastAsia="Times New Roman" w:hAnsi="Consolas" w:cs="Times New Roman"/>
+          <w:color w:val="D4D4D4"/>
+          <w:kern w:val="0"/>
+          <w:sz w:val="21"/>
+          <w:szCs w:val="21"/>
+          <w14:ligatures w14:val="none"/>
+        </w:rPr>
+        <w:t xml:space="preserve">            </w:t>
+      </w:r>
+      <w:r>
+        <w:rPr>
+          <w:rFonts w:ascii="Consolas" w:eastAsia="Times New Roman" w:hAnsi="Consolas" w:cs="Times New Roman"/>
+          <w:color w:val="9CDCFE"/>
+          <w:kern w:val="0"/>
+          <w:sz w:val="21"/>
+          <w:szCs w:val="21"/>
+          <w14:ligatures w14:val="none"/>
+        </w:rPr>
+        <w:t>"type"</w:t>
+      </w:r>
+      <w:r>
+        <w:rPr>
+          <w:rFonts w:ascii="Consolas" w:eastAsia="Times New Roman" w:hAnsi="Consolas" w:cs="Times New Roman"/>
+          <w:color w:val="D4D4D4"/>
+          <w:kern w:val="0"/>
+          <w:sz w:val="21"/>
+          <w:szCs w:val="21"/>
+          <w14:ligatures w14:val="none"/>
+        </w:rPr>
+        <w:t xml:space="preserve">: </w:t>
+      </w:r>
+      <w:r>
+        <w:rPr>
+          <w:rFonts w:ascii="Consolas" w:eastAsia="Times New Roman" w:hAnsi="Consolas" w:cs="Times New Roman"/>
+          <w:color w:val="CE9178"/>
+          <w:kern w:val="0"/>
+          <w:sz w:val="21"/>
+          <w:szCs w:val="21"/>
+          <w14:ligatures w14:val="none"/>
+        </w:rPr>
+        <w:t>"pickString"</w:t>
+      </w:r>
+      <w:r>
+        <w:rPr>
+          <w:rFonts w:ascii="Consolas" w:eastAsia="Times New Roman" w:hAnsi="Consolas" w:cs="Times New Roman"/>
+          <w:color w:val="D4D4D4"/>
+          <w:kern w:val="0"/>
+          <w:sz w:val="21"/>
+          <w:szCs w:val="21"/>
+          <w14:ligatures w14:val="none"/>
+        </w:rPr>
+        <w:t>,</w:t>
+      </w:r>
+    </w:p>
+    <w:p>
+      <w:pPr>
+        <w:shd w:val="clear" w:color="auto" w:fill="1E1E1E"/>
+        <w:spacing w:after="0" w:line="285" w:lineRule="atLeast"/>
+        <w:rPr>
+          <w:rFonts w:ascii="Consolas" w:eastAsia="Times New Roman" w:hAnsi="Consolas" w:cs="Times New Roman"/>
+          <w:color w:val="D4D4D4"/>
+          <w:kern w:val="0"/>
+          <w:sz w:val="21"/>
+          <w:szCs w:val="21"/>
+          <w14:ligatures w14:val="none"/>
+        </w:rPr>
+      </w:pPr>
+      <w:r>
+        <w:rPr>
+          <w:rFonts w:ascii="Consolas" w:eastAsia="Times New Roman" w:hAnsi="Consolas" w:cs="Times New Roman"/>
+          <w:color w:val="D4D4D4"/>
+          <w:kern w:val="0"/>
+          <w:sz w:val="21"/>
+          <w:szCs w:val="21"/>
+          <w14:ligatures w14:val="none"/>
+        </w:rPr>
+        <w:t xml:space="preserve">            </w:t>
+      </w:r>
+      <w:r>
+        <w:rPr>
+          <w:rFonts w:ascii="Consolas" w:eastAsia="Times New Roman" w:hAnsi="Consolas" w:cs="Times New Roman"/>
+          <w:color w:val="9CDCFE"/>
+          <w:kern w:val="0"/>
+          <w:sz w:val="21"/>
+          <w:szCs w:val="21"/>
+          <w14:ligatures w14:val="none"/>
+        </w:rPr>
+        <w:t>"options"</w:t>
+      </w:r>
+      <w:r>
+        <w:rPr>
+          <w:rFonts w:ascii="Consolas" w:eastAsia="Times New Roman" w:hAnsi="Consolas" w:cs="Times New Roman"/>
+          <w:color w:val="D4D4D4"/>
+          <w:kern w:val="0"/>
+          <w:sz w:val="21"/>
+          <w:szCs w:val="21"/>
+          <w14:ligatures w14:val="none"/>
+        </w:rPr>
+        <w:t>: [</w:t>
+      </w:r>
+    </w:p>
+    <w:p>
+      <w:pPr>
+        <w:shd w:val="clear" w:color="auto" w:fill="1E1E1E"/>
+        <w:spacing w:after="0" w:line="285" w:lineRule="atLeast"/>
+        <w:rPr>
+          <w:rFonts w:ascii="Consolas" w:eastAsia="Times New Roman" w:hAnsi="Consolas" w:cs="Times New Roman"/>
+          <w:color w:val="D4D4D4"/>
+          <w:kern w:val="0"/>
+          <w:sz w:val="21"/>
+          <w:szCs w:val="21"/>
+          <w14:ligatures w14:val="none"/>
+        </w:rPr>
+      </w:pPr>
+      <w:r>
+        <w:rPr>
+          <w:rFonts w:ascii="Consolas" w:eastAsia="Times New Roman" w:hAnsi="Consolas" w:cs="Times New Roman"/>
+          <w:color w:val="D4D4D4"/>
+          <w:kern w:val="0"/>
+          <w:sz w:val="21"/>
+          <w:szCs w:val="21"/>
+          <w14:ligatures w14:val="none"/>
+        </w:rPr>
+        <w:t>                {</w:t>
+      </w:r>
+      <w:r>
+        <w:rPr>
+          <w:rFonts w:ascii="Consolas" w:eastAsia="Times New Roman" w:hAnsi="Consolas" w:cs="Times New Roman"/>
+          <w:color w:val="9CDCFE"/>
+          <w:kern w:val="0"/>
+          <w:sz w:val="21"/>
+          <w:szCs w:val="21"/>
+          <w14:ligatures w14:val="none"/>
+        </w:rPr>
+        <w:t>"label"</w:t>
+      </w:r>
+      <w:r>
+        <w:rPr>
+          <w:rFonts w:ascii="Consolas" w:eastAsia="Times New Roman" w:hAnsi="Consolas" w:cs="Times New Roman"/>
+          <w:color w:val="D4D4D4"/>
+          <w:kern w:val="0"/>
+          <w:sz w:val="21"/>
+          <w:szCs w:val="21"/>
+          <w14:ligatures w14:val="none"/>
+        </w:rPr>
+        <w:t xml:space="preserve">: </w:t>
+      </w:r>
+      <w:r>
+        <w:rPr>
+          <w:rFonts w:ascii="Consolas" w:eastAsia="Times New Roman" w:hAnsi="Consolas" w:cs="Times New Roman"/>
+          <w:color w:val="CE9178"/>
+          <w:kern w:val="0"/>
+          <w:sz w:val="21"/>
+          <w:szCs w:val="21"/>
+          <w14:ligatures w14:val="none"/>
+        </w:rPr>
+        <w:t>"IMPDRV.ini"</w:t>
+      </w:r>
+      <w:r>
+        <w:rPr>
+          <w:rFonts w:ascii="Consolas" w:eastAsia="Times New Roman" w:hAnsi="Consolas" w:cs="Times New Roman"/>
+          <w:color w:val="D4D4D4"/>
+          <w:kern w:val="0"/>
+          <w:sz w:val="21"/>
+          <w:szCs w:val="21"/>
+          <w14:ligatures w14:val="none"/>
+        </w:rPr>
+        <w:t xml:space="preserve">, </w:t>
+      </w:r>
+      <w:r>
+        <w:rPr>
+          <w:rFonts w:ascii="Consolas" w:eastAsia="Times New Roman" w:hAnsi="Consolas" w:cs="Times New Roman"/>
+          <w:color w:val="9CDCFE"/>
+          <w:kern w:val="0"/>
+          <w:sz w:val="21"/>
+          <w:szCs w:val="21"/>
+          <w14:ligatures w14:val="none"/>
+        </w:rPr>
+        <w:t>"value"</w:t>
+      </w:r>
+      <w:r>
+        <w:rPr>
+          <w:rFonts w:ascii="Consolas" w:eastAsia="Times New Roman" w:hAnsi="Consolas" w:cs="Times New Roman"/>
+          <w:color w:val="D4D4D4"/>
+          <w:kern w:val="0"/>
+          <w:sz w:val="21"/>
+          <w:szCs w:val="21"/>
+          <w14:ligatures w14:val="none"/>
+        </w:rPr>
+        <w:t xml:space="preserve">: </w:t>
+      </w:r>
+      <w:r>
+        <w:rPr>
+          <w:rFonts w:ascii="Consolas" w:eastAsia="Times New Roman" w:hAnsi="Consolas" w:cs="Times New Roman"/>
+          <w:color w:val="CE9178"/>
+          <w:kern w:val="0"/>
+          <w:sz w:val="21"/>
+          <w:szCs w:val="21"/>
+          <w14:ligatures w14:val="none"/>
+        </w:rPr>
+        <w:t>"code -g ../../../../../../../../../../spec/IMPDRV.ini:17"</w:t>
+      </w:r>
+      <w:r>
+        <w:rPr>
+          <w:rFonts w:ascii="Consolas" w:eastAsia="Times New Roman" w:hAnsi="Consolas" w:cs="Times New Roman"/>
+          <w:color w:val="D4D4D4"/>
+          <w:kern w:val="0"/>
+          <w:sz w:val="21"/>
+          <w:szCs w:val="21"/>
+          <w14:ligatures w14:val="none"/>
+        </w:rPr>
+        <w:t xml:space="preserve"> },</w:t>
+      </w:r>
+    </w:p>
+    <w:p>
+      <w:pPr>
+        <w:shd w:val="clear" w:color="auto" w:fill="1E1E1E"/>
+        <w:spacing w:after="0" w:line="285" w:lineRule="atLeast"/>
+        <w:rPr>
+          <w:rFonts w:ascii="Consolas" w:eastAsia="Times New Roman" w:hAnsi="Consolas" w:cs="Times New Roman"/>
+          <w:color w:val="D4D4D4"/>
+          <w:kern w:val="0"/>
+          <w:sz w:val="21"/>
+          <w:szCs w:val="21"/>
+          <w14:ligatures w14:val="none"/>
+        </w:rPr>
+      </w:pPr>
+      <w:r>
+        <w:rPr>
+          <w:rFonts w:ascii="Consolas" w:eastAsia="Times New Roman" w:hAnsi="Consolas" w:cs="Times New Roman"/>
+          <w:color w:val="D4D4D4"/>
+          <w:kern w:val="0"/>
+          <w:sz w:val="21"/>
+          <w:szCs w:val="21"/>
+          <w14:ligatures w14:val="none"/>
+        </w:rPr>
+        <w:t>                {</w:t>
+      </w:r>
+      <w:r>
+        <w:rPr>
+          <w:rFonts w:ascii="Consolas" w:eastAsia="Times New Roman" w:hAnsi="Consolas" w:cs="Times New Roman"/>
+          <w:color w:val="9CDCFE"/>
+          <w:kern w:val="0"/>
+          <w:sz w:val="21"/>
+          <w:szCs w:val="21"/>
+          <w14:ligatures w14:val="none"/>
+        </w:rPr>
+        <w:t>"label"</w:t>
+      </w:r>
+      <w:r>
+        <w:rPr>
+          <w:rFonts w:ascii="Consolas" w:eastAsia="Times New Roman" w:hAnsi="Consolas" w:cs="Times New Roman"/>
+          <w:color w:val="D4D4D4"/>
+          <w:kern w:val="0"/>
+          <w:sz w:val="21"/>
+          <w:szCs w:val="21"/>
+          <w14:ligatures w14:val="none"/>
+        </w:rPr>
+        <w:t xml:space="preserve">: </w:t>
+      </w:r>
+      <w:r>
+        <w:rPr>
+          <w:rFonts w:ascii="Consolas" w:eastAsia="Times New Roman" w:hAnsi="Consolas" w:cs="Times New Roman"/>
+          <w:color w:val="CE9178"/>
+          <w:kern w:val="0"/>
+          <w:sz w:val="21"/>
+          <w:szCs w:val="21"/>
+          <w14:ligatures w14:val="none"/>
+        </w:rPr>
+        <w:t>"test_case.h"</w:t>
+      </w:r>
+      <w:r>
+        <w:rPr>
+          <w:rFonts w:ascii="Consolas" w:eastAsia="Times New Roman" w:hAnsi="Consolas" w:cs="Times New Roman"/>
+          <w:color w:val="D4D4D4"/>
+          <w:kern w:val="0"/>
+          <w:sz w:val="21"/>
+          <w:szCs w:val="21"/>
+          <w14:ligatures w14:val="none"/>
+        </w:rPr>
+        <w:t xml:space="preserve">, </w:t>
+      </w:r>
+      <w:r>
+        <w:rPr>
+          <w:rFonts w:ascii="Consolas" w:eastAsia="Times New Roman" w:hAnsi="Consolas" w:cs="Times New Roman"/>
+          <w:color w:val="9CDCFE"/>
+          <w:kern w:val="0"/>
+          <w:sz w:val="21"/>
+          <w:szCs w:val="21"/>
+          <w14:ligatures w14:val="none"/>
+        </w:rPr>
+        <w:t>"value"</w:t>
+      </w:r>
+      <w:r>
+        <w:rPr>
+          <w:rFonts w:ascii="Consolas" w:eastAsia="Times New Roman" w:hAnsi="Consolas" w:cs="Times New Roman"/>
+          <w:color w:val="D4D4D4"/>
+          <w:kern w:val="0"/>
+          <w:sz w:val="21"/>
+          <w:szCs w:val="21"/>
+          <w14:ligatures w14:val="none"/>
+        </w:rPr>
+        <w:t xml:space="preserve">: </w:t>
+      </w:r>
+      <w:r>
+        <w:rPr>
+          <w:rFonts w:ascii="Consolas" w:eastAsia="Times New Roman" w:hAnsi="Consolas" w:cs="Times New Roman"/>
+          <w:color w:val="CE9178"/>
+          <w:kern w:val="0"/>
+          <w:sz w:val="21"/>
+          <w:szCs w:val="21"/>
+          <w14:ligatures w14:val="none"/>
+        </w:rPr>
+        <w:t>"code -g ./ut/imp/include/test_case.h:500"</w:t>
+      </w:r>
+      <w:r>
+        <w:rPr>
+          <w:rFonts w:ascii="Consolas" w:eastAsia="Times New Roman" w:hAnsi="Consolas" w:cs="Times New Roman"/>
+          <w:color w:val="D4D4D4"/>
+          <w:kern w:val="0"/>
+          <w:sz w:val="21"/>
+          <w:szCs w:val="21"/>
+          <w14:ligatures w14:val="none"/>
+        </w:rPr>
+        <w:t xml:space="preserve"> },</w:t>
+      </w:r>
+    </w:p>
+    <w:p>
+      <w:pPr>
+        <w:shd w:val="clear" w:color="auto" w:fill="1E1E1E"/>
+        <w:spacing w:after="0" w:line="285" w:lineRule="atLeast"/>
+        <w:rPr>
+          <w:rFonts w:ascii="Consolas" w:eastAsia="Times New Roman" w:hAnsi="Consolas" w:cs="Times New Roman"/>
+          <w:color w:val="D4D4D4"/>
+          <w:kern w:val="0"/>
+          <w:sz w:val="21"/>
+          <w:szCs w:val="21"/>
+          <w14:ligatures w14:val="none"/>
+        </w:rPr>
+      </w:pPr>
+      <w:r>
+        <w:rPr>
+          <w:rFonts w:ascii="Consolas" w:eastAsia="Times New Roman" w:hAnsi="Consolas" w:cs="Times New Roman"/>
+          <w:color w:val="D4D4D4"/>
+          <w:kern w:val="0"/>
+          <w:sz w:val="21"/>
+          <w:szCs w:val="21"/>
+          <w14:ligatures w14:val="none"/>
+        </w:rPr>
+        <w:t>                {</w:t>
+      </w:r>
+      <w:r>
+        <w:rPr>
+          <w:rFonts w:ascii="Consolas" w:eastAsia="Times New Roman" w:hAnsi="Consolas" w:cs="Times New Roman"/>
+          <w:color w:val="9CDCFE"/>
+          <w:kern w:val="0"/>
+          <w:sz w:val="21"/>
+          <w:szCs w:val="21"/>
+          <w14:ligatures w14:val="none"/>
+        </w:rPr>
+        <w:t>"label"</w:t>
+      </w:r>
+      <w:r>
+        <w:rPr>
+          <w:rFonts w:ascii="Consolas" w:eastAsia="Times New Roman" w:hAnsi="Consolas" w:cs="Times New Roman"/>
+          <w:color w:val="D4D4D4"/>
+          <w:kern w:val="0"/>
+          <w:sz w:val="21"/>
+          <w:szCs w:val="21"/>
+          <w14:ligatures w14:val="none"/>
+        </w:rPr>
+        <w:t xml:space="preserve">: </w:t>
+      </w:r>
+      <w:r>
+        <w:rPr>
+          <w:rFonts w:ascii="Consolas" w:eastAsia="Times New Roman" w:hAnsi="Consolas" w:cs="Times New Roman"/>
+          <w:color w:val="CE9178"/>
+          <w:kern w:val="0"/>
+          <w:sz w:val="21"/>
+          <w:szCs w:val="21"/>
+          <w14:ligatures w14:val="none"/>
+        </w:rPr>
+        <w:t>"Excel file"</w:t>
+      </w:r>
+      <w:r>
+        <w:rPr>
+          <w:rFonts w:ascii="Consolas" w:eastAsia="Times New Roman" w:hAnsi="Consolas" w:cs="Times New Roman"/>
+          <w:color w:val="D4D4D4"/>
+          <w:kern w:val="0"/>
+          <w:sz w:val="21"/>
+          <w:szCs w:val="21"/>
+          <w14:ligatures w14:val="none"/>
+        </w:rPr>
+        <w:t xml:space="preserve">, </w:t>
+      </w:r>
+      <w:r>
+        <w:rPr>
+          <w:rFonts w:ascii="Consolas" w:eastAsia="Times New Roman" w:hAnsi="Consolas" w:cs="Times New Roman"/>
+          <w:color w:val="9CDCFE"/>
+          <w:kern w:val="0"/>
+          <w:sz w:val="21"/>
+          <w:szCs w:val="21"/>
+          <w14:ligatures w14:val="none"/>
+        </w:rPr>
+        <w:t>"value"</w:t>
+      </w:r>
+      <w:r>
+        <w:rPr>
+          <w:rFonts w:ascii="Consolas" w:eastAsia="Times New Roman" w:hAnsi="Consolas" w:cs="Times New Roman"/>
+          <w:color w:val="D4D4D4"/>
+          <w:kern w:val="0"/>
+          <w:sz w:val="21"/>
+          <w:szCs w:val="21"/>
+          <w14:ligatures w14:val="none"/>
+        </w:rPr>
+        <w:t xml:space="preserve">: </w:t>
+      </w:r>
+      <w:r>
+        <w:rPr>
+          <w:rFonts w:ascii="Consolas" w:eastAsia="Times New Roman" w:hAnsi="Consolas" w:cs="Times New Roman"/>
+          <w:color w:val="CE9178"/>
+          <w:kern w:val="0"/>
+          <w:sz w:val="21"/>
+          <w:szCs w:val="21"/>
+          <w14:ligatures w14:val="none"/>
+        </w:rPr>
+        <w:t>"start excel.exe C:/Users/long.trinh-tien/Documents/Git/training_ut_it_Long/spec/IMPD_X~4.XLS"</w:t>
+      </w:r>
+      <w:r>
+        <w:rPr>
+          <w:rFonts w:ascii="Consolas" w:eastAsia="Times New Roman" w:hAnsi="Consolas" w:cs="Times New Roman"/>
+          <w:color w:val="D4D4D4"/>
+          <w:kern w:val="0"/>
+          <w:sz w:val="21"/>
+          <w:szCs w:val="21"/>
+          <w14:ligatures w14:val="none"/>
+        </w:rPr>
+        <w:t xml:space="preserve"> },</w:t>
+      </w:r>
+    </w:p>
+    <w:p>
+      <w:pPr>
+        <w:shd w:val="clear" w:color="auto" w:fill="1E1E1E"/>
+        <w:spacing w:after="0" w:line="285" w:lineRule="atLeast"/>
+        <w:rPr>
+          <w:rFonts w:ascii="Consolas" w:eastAsia="Times New Roman" w:hAnsi="Consolas" w:cs="Times New Roman"/>
+          <w:color w:val="D4D4D4"/>
+          <w:kern w:val="0"/>
+          <w:sz w:val="21"/>
+          <w:szCs w:val="21"/>
+          <w14:ligatures w14:val="none"/>
+        </w:rPr>
+      </w:pPr>
+      <w:r>
+        <w:rPr>
+          <w:rFonts w:ascii="Consolas" w:eastAsia="Times New Roman" w:hAnsi="Consolas" w:cs="Times New Roman"/>
+          <w:color w:val="D4D4D4"/>
+          <w:kern w:val="0"/>
+          <w:sz w:val="21"/>
+          <w:szCs w:val="21"/>
+          <w14:ligatures w14:val="none"/>
+        </w:rPr>
+        <w:t>            ],</w:t>
+      </w:r>
+    </w:p>
+    <w:p>
+      <w:pPr>
+        <w:shd w:val="clear" w:color="auto" w:fill="1E1E1E"/>
+        <w:spacing w:after="0" w:line="285" w:lineRule="atLeast"/>
+        <w:rPr>
+          <w:rFonts w:ascii="Consolas" w:eastAsia="Times New Roman" w:hAnsi="Consolas" w:cs="Times New Roman"/>
+          <w:color w:val="D4D4D4"/>
+          <w:kern w:val="0"/>
+          <w:sz w:val="21"/>
+          <w:szCs w:val="21"/>
+          <w14:ligatures w14:val="none"/>
+        </w:rPr>
+      </w:pPr>
+      <w:r>
+        <w:rPr>
+          <w:rFonts w:ascii="Consolas" w:eastAsia="Times New Roman" w:hAnsi="Consolas" w:cs="Times New Roman"/>
+          <w:color w:val="D4D4D4"/>
+          <w:kern w:val="0"/>
+          <w:sz w:val="21"/>
+          <w:szCs w:val="21"/>
+          <w14:ligatures w14:val="none"/>
+        </w:rPr>
+        <w:lastRenderedPageBreak/>
+        <w:t xml:space="preserve">            </w:t>
+      </w:r>
+      <w:r>
+        <w:rPr>
+          <w:rFonts w:ascii="Consolas" w:eastAsia="Times New Roman" w:hAnsi="Consolas" w:cs="Times New Roman"/>
+          <w:color w:val="9CDCFE"/>
+          <w:kern w:val="0"/>
+          <w:sz w:val="21"/>
+          <w:szCs w:val="21"/>
+          <w14:ligatures w14:val="none"/>
+        </w:rPr>
+        <w:t>"description"</w:t>
+      </w:r>
+      <w:r>
+        <w:rPr>
+          <w:rFonts w:ascii="Consolas" w:eastAsia="Times New Roman" w:hAnsi="Consolas" w:cs="Times New Roman"/>
+          <w:color w:val="D4D4D4"/>
+          <w:kern w:val="0"/>
+          <w:sz w:val="21"/>
+          <w:szCs w:val="21"/>
+          <w14:ligatures w14:val="none"/>
+        </w:rPr>
+        <w:t xml:space="preserve">: </w:t>
+      </w:r>
+      <w:r>
+        <w:rPr>
+          <w:rFonts w:ascii="Consolas" w:eastAsia="Times New Roman" w:hAnsi="Consolas" w:cs="Times New Roman"/>
+          <w:color w:val="CE9178"/>
+          <w:kern w:val="0"/>
+          <w:sz w:val="21"/>
+          <w:szCs w:val="21"/>
+          <w14:ligatures w14:val="none"/>
+        </w:rPr>
+        <w:t>"Select a file to open."</w:t>
+      </w:r>
+    </w:p>
+    <w:p>
+      <w:pPr>
+        <w:shd w:val="clear" w:color="auto" w:fill="1E1E1E"/>
+        <w:spacing w:after="0" w:line="285" w:lineRule="atLeast"/>
+        <w:rPr>
+          <w:rFonts w:ascii="Consolas" w:eastAsia="Times New Roman" w:hAnsi="Consolas" w:cs="Times New Roman"/>
+          <w:color w:val="D4D4D4"/>
+          <w:kern w:val="0"/>
+          <w:sz w:val="21"/>
+          <w:szCs w:val="21"/>
+          <w14:ligatures w14:val="none"/>
+        </w:rPr>
+      </w:pPr>
+      <w:r>
+        <w:rPr>
+          <w:rFonts w:ascii="Consolas" w:eastAsia="Times New Roman" w:hAnsi="Consolas" w:cs="Times New Roman"/>
+          <w:color w:val="D4D4D4"/>
+          <w:kern w:val="0"/>
+          <w:sz w:val="21"/>
+          <w:szCs w:val="21"/>
+          <w14:ligatures w14:val="none"/>
+        </w:rPr>
+        <w:t>        }</w:t>
+      </w:r>
+    </w:p>
+    <w:p>
+      <w:pPr>
+        <w:shd w:val="clear" w:color="auto" w:fill="1E1E1E"/>
+        <w:spacing w:after="0" w:line="285" w:lineRule="atLeast"/>
+        <w:rPr>
+          <w:rFonts w:ascii="Consolas" w:eastAsia="Times New Roman" w:hAnsi="Consolas" w:cs="Times New Roman"/>
+          <w:color w:val="D4D4D4"/>
+          <w:kern w:val="0"/>
+          <w:sz w:val="21"/>
+          <w:szCs w:val="21"/>
+          <w14:ligatures w14:val="none"/>
+        </w:rPr>
+      </w:pPr>
+      <w:r>
+        <w:rPr>
+          <w:rFonts w:ascii="Consolas" w:eastAsia="Times New Roman" w:hAnsi="Consolas" w:cs="Times New Roman"/>
+          <w:color w:val="D4D4D4"/>
+          <w:kern w:val="0"/>
+          <w:sz w:val="21"/>
+          <w:szCs w:val="21"/>
+          <w14:ligatures w14:val="none"/>
+        </w:rPr>
+        <w:t>    ],</w:t>
+      </w:r>
+    </w:p>
+    <w:p>
+      <w:hyperlink r:id="rId24" w:history="1">
+        <w:r>
+          <w:rPr>
+            <w:rStyle w:val="Hyperlink"/>
+          </w:rPr>
+          <w:t>Command Variable - Visual Studio Marketplace</w:t>
+        </w:r>
+      </w:hyperlink>
+      <w:r>
+        <w:t xml:space="preserve"> sử dụng này để tăng thêm chức năng subtitution</w:t>
+      </w:r>
+    </w:p>
     <w:sectPr>
       <w:pgSz w:w="12240" w:h="15840"/>
       <w:pgMar w:top="180" w:right="360" w:bottom="360" w:left="360" w:header="720" w:footer="720" w:gutter="0"/>
@@ -30392,6 +31328,119 @@
 <file path=word/numbering.xml><?xml version="1.0" encoding="utf-8"?>
 <w:numbering xmlns:wpc="http://schemas.microsoft.com/office/word/2010/wordprocessingCanvas" xmlns:cx="http://schemas.microsoft.com/office/drawing/2014/chartex" xmlns:cx1="http://schemas.microsoft.com/office/drawing/2015/9/8/chartex" xmlns:cx2="http://schemas.microsoft.com/office/drawing/2015/10/21/chartex" xmlns:cx3="http://schemas.microsoft.com/office/drawing/2016/5/9/chartex" xmlns:cx4="http://schemas.microsoft.com/office/drawing/2016/5/10/chartex" xmlns:cx5="http://schemas.microsoft.com/office/drawing/2016/5/11/chartex" xmlns:cx6="http://schemas.microsoft.com/office/drawing/2016/5/12/chartex" xmlns:cx7="http://schemas.microsoft.com/office/drawing/2016/5/13/chartex" xmlns:cx8="http://schemas.microsoft.com/office/drawing/2016/5/14/chartex" xmlns:mc="http://schemas.openxmlformats.org/markup-compatibility/2006" xmlns:aink="http://schemas.microsoft.com/office/drawing/2016/ink" xmlns:am3d="http://schemas.microsoft.com/office/drawing/2017/model3d" xmlns:o="urn:schemas-microsoft-com:office:office" xmlns:oel="http://schemas.microsoft.com/office/2019/extlst" xmlns:r="http://schemas.openxmlformats.org/officeDocument/2006/relationships" xmlns:m="http://schemas.openxmlformats.org/officeDocument/2006/math" xmlns:v="urn:schemas-microsoft-com:vml" xmlns:wp14="http://schemas.microsoft.com/office/word/2010/wordprocessingDrawing" xmlns:wp="http://schemas.openxmlformats.org/drawingml/2006/wordprocessingDrawing" xmlns:w10="urn:schemas-microsoft-com:office:word" xmlns:w="http://schemas.openxmlformats.org/wordprocessingml/2006/main" xmlns:w14="http://schemas.microsoft.com/office/word/2010/wordml" xmlns:w15="http://schemas.microsoft.com/office/word/2012/wordml" xmlns:w16cex="http://schemas.microsoft.com/office/word/2018/wordml/cex" xmlns:w16cid="http://schemas.microsoft.com/office/word/2016/wordml/cid" xmlns:w16="http://schemas.microsoft.com/office/word/2018/wordml" xmlns:w16du="http://schemas.microsoft.com/office/word/2023/wordml/word16du" xmlns:w16sdtdh="http://schemas.microsoft.com/office/word/2020/wordml/sdtdatahash" xmlns:w16se="http://schemas.microsoft.com/office/word/2015/wordml/symex" xmlns:wpg="http://schemas.microsoft.com/office/word/2010/wordprocessingGroup" xmlns:wpi="http://schemas.microsoft.com/office/word/2010/wordprocessingInk" xmlns:wne="http://schemas.microsoft.com/office/word/2006/wordml" xmlns:wps="http://schemas.microsoft.com/office/word/2010/wordprocessingShape" mc:Ignorable="w14 w15 w16se w16cid w16 w16cex w16sdtdh w16du wp14">
   <w:abstractNum w:abstractNumId="0" w15:restartNumberingAfterBreak="0">
+    <w:nsid w:val="2D2C2E03"/>
+    <w:multiLevelType w:val="multilevel"/>
+    <w:tmpl w:val="C6180AB0"/>
+    <w:lvl w:ilvl="0">
+      <w:start w:val="1"/>
+      <w:numFmt w:val="decimal"/>
+      <w:lvlText w:val="%1."/>
+      <w:lvlJc w:val="left"/>
+      <w:pPr>
+        <w:tabs>
+          <w:tab w:val="num" w:pos="720"/>
+        </w:tabs>
+        <w:ind w:left="720" w:hanging="360"/>
+      </w:pPr>
+    </w:lvl>
+    <w:lvl w:ilvl="1" w:tentative="1">
+      <w:start w:val="1"/>
+      <w:numFmt w:val="decimal"/>
+      <w:lvlText w:val="%2."/>
+      <w:lvlJc w:val="left"/>
+      <w:pPr>
+        <w:tabs>
+          <w:tab w:val="num" w:pos="1440"/>
+        </w:tabs>
+        <w:ind w:left="1440" w:hanging="360"/>
+      </w:pPr>
+    </w:lvl>
+    <w:lvl w:ilvl="2" w:tentative="1">
+      <w:start w:val="1"/>
+      <w:numFmt w:val="decimal"/>
+      <w:lvlText w:val="%3."/>
+      <w:lvlJc w:val="left"/>
+      <w:pPr>
+        <w:tabs>
+          <w:tab w:val="num" w:pos="2160"/>
+        </w:tabs>
+        <w:ind w:left="2160" w:hanging="360"/>
+      </w:pPr>
+    </w:lvl>
+    <w:lvl w:ilvl="3" w:tentative="1">
+      <w:start w:val="1"/>
+      <w:numFmt w:val="decimal"/>
+      <w:lvlText w:val="%4."/>
+      <w:lvlJc w:val="left"/>
+      <w:pPr>
+        <w:tabs>
+          <w:tab w:val="num" w:pos="2880"/>
+        </w:tabs>
+        <w:ind w:left="2880" w:hanging="360"/>
+      </w:pPr>
+    </w:lvl>
+    <w:lvl w:ilvl="4" w:tentative="1">
+      <w:start w:val="1"/>
+      <w:numFmt w:val="decimal"/>
+      <w:lvlText w:val="%5."/>
+      <w:lvlJc w:val="left"/>
+      <w:pPr>
+        <w:tabs>
+          <w:tab w:val="num" w:pos="3600"/>
+        </w:tabs>
+        <w:ind w:left="3600" w:hanging="360"/>
+      </w:pPr>
+    </w:lvl>
+    <w:lvl w:ilvl="5" w:tentative="1">
+      <w:start w:val="1"/>
+      <w:numFmt w:val="decimal"/>
+      <w:lvlText w:val="%6."/>
+      <w:lvlJc w:val="left"/>
+      <w:pPr>
+        <w:tabs>
+          <w:tab w:val="num" w:pos="4320"/>
+        </w:tabs>
+        <w:ind w:left="4320" w:hanging="360"/>
+      </w:pPr>
+    </w:lvl>
+    <w:lvl w:ilvl="6" w:tentative="1">
+      <w:start w:val="1"/>
+      <w:numFmt w:val="decimal"/>
+      <w:lvlText w:val="%7."/>
+      <w:lvlJc w:val="left"/>
+      <w:pPr>
+        <w:tabs>
+          <w:tab w:val="num" w:pos="5040"/>
+        </w:tabs>
+        <w:ind w:left="5040" w:hanging="360"/>
+      </w:pPr>
+    </w:lvl>
+    <w:lvl w:ilvl="7" w:tentative="1">
+      <w:start w:val="1"/>
+      <w:numFmt w:val="decimal"/>
+      <w:lvlText w:val="%8."/>
+      <w:lvlJc w:val="left"/>
+      <w:pPr>
+        <w:tabs>
+          <w:tab w:val="num" w:pos="5760"/>
+        </w:tabs>
+        <w:ind w:left="5760" w:hanging="360"/>
+      </w:pPr>
+    </w:lvl>
+    <w:lvl w:ilvl="8" w:tentative="1">
+      <w:start w:val="1"/>
+      <w:numFmt w:val="decimal"/>
+      <w:lvlText w:val="%9."/>
+      <w:lvlJc w:val="left"/>
+      <w:pPr>
+        <w:tabs>
+          <w:tab w:val="num" w:pos="6480"/>
+        </w:tabs>
+        <w:ind w:left="6480" w:hanging="360"/>
+      </w:pPr>
+    </w:lvl>
+  </w:abstractNum>
+  <w:abstractNum w:abstractNumId="1" w15:restartNumberingAfterBreak="0">
     <w:nsid w:val="33754BFD"/>
     <w:multiLevelType w:val="hybridMultilevel"/>
     <w:tmpl w:val="BB6467CE"/>
@@ -30480,7 +31529,7 @@
       </w:pPr>
     </w:lvl>
   </w:abstractNum>
-  <w:abstractNum w:abstractNumId="1" w15:restartNumberingAfterBreak="0">
+  <w:abstractNum w:abstractNumId="2" w15:restartNumberingAfterBreak="0">
     <w:nsid w:val="49B02D70"/>
     <w:multiLevelType w:val="hybridMultilevel"/>
     <w:tmpl w:val="FD24F9D2"/>
@@ -30593,7 +31642,119 @@
       </w:rPr>
     </w:lvl>
   </w:abstractNum>
-  <w:abstractNum w:abstractNumId="2" w15:restartNumberingAfterBreak="0">
+  <w:abstractNum w:abstractNumId="3" w15:restartNumberingAfterBreak="0">
+    <w:nsid w:val="6C9D0B25"/>
+    <w:multiLevelType w:val="hybridMultilevel"/>
+    <w:tmpl w:val="454E2636"/>
+    <w:lvl w:ilvl="0" w:tplc="AE2EC4BE">
+      <w:numFmt w:val="bullet"/>
+      <w:lvlText w:val=""/>
+      <w:lvlJc w:val="left"/>
+      <w:pPr>
+        <w:ind w:left="720" w:hanging="360"/>
+      </w:pPr>
+      <w:rPr>
+        <w:rFonts w:ascii="Symbol" w:eastAsiaTheme="minorHAnsi" w:hAnsi="Symbol" w:cstheme="minorBidi" w:hint="default"/>
+      </w:rPr>
+    </w:lvl>
+    <w:lvl w:ilvl="1" w:tplc="04090003" w:tentative="1">
+      <w:start w:val="1"/>
+      <w:numFmt w:val="bullet"/>
+      <w:lvlText w:val="o"/>
+      <w:lvlJc w:val="left"/>
+      <w:pPr>
+        <w:ind w:left="1440" w:hanging="360"/>
+      </w:pPr>
+      <w:rPr>
+        <w:rFonts w:ascii="Courier New" w:hAnsi="Courier New" w:cs="Courier New" w:hint="default"/>
+      </w:rPr>
+    </w:lvl>
+    <w:lvl w:ilvl="2" w:tplc="04090005" w:tentative="1">
+      <w:start w:val="1"/>
+      <w:numFmt w:val="bullet"/>
+      <w:lvlText w:val=""/>
+      <w:lvlJc w:val="left"/>
+      <w:pPr>
+        <w:ind w:left="2160" w:hanging="360"/>
+      </w:pPr>
+      <w:rPr>
+        <w:rFonts w:ascii="Wingdings" w:hAnsi="Wingdings" w:hint="default"/>
+      </w:rPr>
+    </w:lvl>
+    <w:lvl w:ilvl="3" w:tplc="04090001" w:tentative="1">
+      <w:start w:val="1"/>
+      <w:numFmt w:val="bullet"/>
+      <w:lvlText w:val=""/>
+      <w:lvlJc w:val="left"/>
+      <w:pPr>
+        <w:ind w:left="2880" w:hanging="360"/>
+      </w:pPr>
+      <w:rPr>
+        <w:rFonts w:ascii="Symbol" w:hAnsi="Symbol" w:hint="default"/>
+      </w:rPr>
+    </w:lvl>
+    <w:lvl w:ilvl="4" w:tplc="04090003" w:tentative="1">
+      <w:start w:val="1"/>
+      <w:numFmt w:val="bullet"/>
+      <w:lvlText w:val="o"/>
+      <w:lvlJc w:val="left"/>
+      <w:pPr>
+        <w:ind w:left="3600" w:hanging="360"/>
+      </w:pPr>
+      <w:rPr>
+        <w:rFonts w:ascii="Courier New" w:hAnsi="Courier New" w:cs="Courier New" w:hint="default"/>
+      </w:rPr>
+    </w:lvl>
+    <w:lvl w:ilvl="5" w:tplc="04090005" w:tentative="1">
+      <w:start w:val="1"/>
+      <w:numFmt w:val="bullet"/>
+      <w:lvlText w:val=""/>
+      <w:lvlJc w:val="left"/>
+      <w:pPr>
+        <w:ind w:left="4320" w:hanging="360"/>
+      </w:pPr>
+      <w:rPr>
+        <w:rFonts w:ascii="Wingdings" w:hAnsi="Wingdings" w:hint="default"/>
+      </w:rPr>
+    </w:lvl>
+    <w:lvl w:ilvl="6" w:tplc="04090001" w:tentative="1">
+      <w:start w:val="1"/>
+      <w:numFmt w:val="bullet"/>
+      <w:lvlText w:val=""/>
+      <w:lvlJc w:val="left"/>
+      <w:pPr>
+        <w:ind w:left="5040" w:hanging="360"/>
+      </w:pPr>
+      <w:rPr>
+        <w:rFonts w:ascii="Symbol" w:hAnsi="Symbol" w:hint="default"/>
+      </w:rPr>
+    </w:lvl>
+    <w:lvl w:ilvl="7" w:tplc="04090003" w:tentative="1">
+      <w:start w:val="1"/>
+      <w:numFmt w:val="bullet"/>
+      <w:lvlText w:val="o"/>
+      <w:lvlJc w:val="left"/>
+      <w:pPr>
+        <w:ind w:left="5760" w:hanging="360"/>
+      </w:pPr>
+      <w:rPr>
+        <w:rFonts w:ascii="Courier New" w:hAnsi="Courier New" w:cs="Courier New" w:hint="default"/>
+      </w:rPr>
+    </w:lvl>
+    <w:lvl w:ilvl="8" w:tplc="04090005" w:tentative="1">
+      <w:start w:val="1"/>
+      <w:numFmt w:val="bullet"/>
+      <w:lvlText w:val=""/>
+      <w:lvlJc w:val="left"/>
+      <w:pPr>
+        <w:ind w:left="6480" w:hanging="360"/>
+      </w:pPr>
+      <w:rPr>
+        <w:rFonts w:ascii="Wingdings" w:hAnsi="Wingdings" w:hint="default"/>
+      </w:rPr>
+    </w:lvl>
+  </w:abstractNum>
+  <w:abstractNum w:abstractNumId="4" w15:restartNumberingAfterBreak="0">
     <w:nsid w:val="7E637694"/>
     <w:multiLevelType w:val="multilevel"/>
     <w:tmpl w:val="DD9C6460"/>
@@ -30707,13 +31868,19 @@
     </w:lvl>
   </w:abstractNum>
   <w:num w:numId="1" w16cid:durableId="1513298327">
+    <w:abstractNumId w:val="1"/>
+  </w:num>
+  <w:num w:numId="2" w16cid:durableId="170292478">
+    <w:abstractNumId w:val="4"/>
+  </w:num>
+  <w:num w:numId="3" w16cid:durableId="1291352715">
+    <w:abstractNumId w:val="2"/>
+  </w:num>
+  <w:num w:numId="4" w16cid:durableId="1056472273">
     <w:abstractNumId w:val="0"/>
   </w:num>
-  <w:num w:numId="2" w16cid:durableId="170292478">
-    <w:abstractNumId w:val="2"/>
-  </w:num>
-  <w:num w:numId="3" w16cid:durableId="1291352715">
-    <w:abstractNumId w:val="1"/>
+  <w:num w:numId="5" w16cid:durableId="1632202557">
+    <w:abstractNumId w:val="3"/>
   </w:num>
 </w:numbering>
 </file>
@@ -31671,6 +32838,22 @@
       <w:shd w:val="clear" w:color="auto" w:fill="E1DFDD"/>
     </w:rPr>
   </w:style>
+  <w:style w:type="paragraph" w:styleId="NormalWeb">
+    <w:name w:val="Normal (Web)"/>
+    <w:basedOn w:val="Normal"/>
+    <w:uiPriority w:val="99"/>
+    <w:semiHidden/>
+    <w:unhideWhenUsed/>
+    <w:rsid w:val="001B1799"/>
+    <w:pPr>
+      <w:spacing w:before="100" w:beforeAutospacing="1" w:after="100" w:afterAutospacing="1" w:line="240" w:lineRule="auto"/>
+    </w:pPr>
+    <w:rPr>
+      <w:rFonts w:ascii="Times New Roman" w:eastAsia="Times New Roman" w:hAnsi="Times New Roman" w:cs="Times New Roman"/>
+      <w:kern w:val="0"/>
+      <w14:ligatures w14:val="none"/>
+    </w:rPr>
+  </w:style>
 </w:styles>
 </file>
 

</xml_diff>